<commit_message>
Generate a convention document
</commit_message>
<xml_diff>
--- a/documents/HLM-jinja.docx
+++ b/documents/HLM-jinja.docx
@@ -1,6 +1,6 @@
 
 <file path=word/document.xml><?xml version="1.0" encoding="utf-8"?>
-<w:document xmlns:wpc="http://schemas.microsoft.com/office/word/2010/wordprocessingCanvas" xmlns:cx="http://schemas.microsoft.com/office/drawing/2014/chartex" xmlns:cx1="http://schemas.microsoft.com/office/drawing/2015/9/8/chartex" xmlns:cx2="http://schemas.microsoft.com/office/drawing/2015/10/21/chartex" xmlns:cx3="http://schemas.microsoft.com/office/drawing/2016/5/9/chartex" xmlns:cx4="http://schemas.microsoft.com/office/drawing/2016/5/10/chartex" xmlns:cx5="http://schemas.microsoft.com/office/drawing/2016/5/11/chartex" xmlns:cx6="http://schemas.microsoft.com/office/drawing/2016/5/12/chartex" xmlns:cx7="http://schemas.microsoft.com/office/drawing/2016/5/13/chartex" xmlns:cx8="http://schemas.microsoft.com/office/drawing/2016/5/14/chartex" xmlns:mc="http://schemas.openxmlformats.org/markup-compatibility/2006" xmlns:aink="http://schemas.microsoft.com/office/drawing/2016/ink" xmlns:am3d="http://schemas.microsoft.com/office/drawing/2017/model3d" xmlns:o="urn:schemas-microsoft-com:office:office" xmlns:r="http://schemas.openxmlformats.org/officeDocument/2006/relationships" xmlns:m="http://schemas.openxmlformats.org/officeDocument/2006/math" xmlns:v="urn:schemas-microsoft-com:vml" xmlns:wp14="http://schemas.microsoft.com/office/word/2010/wordprocessingDrawing" xmlns:wp="http://schemas.openxmlformats.org/drawingml/2006/wordprocessingDrawing" xmlns:w10="urn:schemas-microsoft-com:office:word" xmlns:w="http://schemas.openxmlformats.org/wordprocessingml/2006/main" xmlns:w14="http://schemas.microsoft.com/office/word/2010/wordml" xmlns:w15="http://schemas.microsoft.com/office/word/2012/wordml" xmlns:w16cex="http://schemas.microsoft.com/office/word/2018/wordml/cex" xmlns:w16cid="http://schemas.microsoft.com/office/word/2016/wordml/cid" xmlns:w16="http://schemas.microsoft.com/office/word/2018/wordml" xmlns:w16se="http://schemas.microsoft.com/office/word/2015/wordml/symex" xmlns:wpg="http://schemas.microsoft.com/office/word/2010/wordprocessingGroup" xmlns:wpi="http://schemas.microsoft.com/office/word/2010/wordprocessingInk" xmlns:wne="http://schemas.microsoft.com/office/word/2006/wordml" xmlns:wps="http://schemas.microsoft.com/office/word/2010/wordprocessingShape" mc:Ignorable="w14 w15 w16se w16cid w16 w16cex wp14">
+<w:document xmlns:wpc="http://schemas.microsoft.com/office/word/2010/wordprocessingCanvas" xmlns:cx="http://schemas.microsoft.com/office/drawing/2014/chartex" xmlns:cx1="http://schemas.microsoft.com/office/drawing/2015/9/8/chartex" xmlns:cx2="http://schemas.microsoft.com/office/drawing/2015/10/21/chartex" xmlns:cx3="http://schemas.microsoft.com/office/drawing/2016/5/9/chartex" xmlns:cx4="http://schemas.microsoft.com/office/drawing/2016/5/10/chartex" xmlns:cx5="http://schemas.microsoft.com/office/drawing/2016/5/11/chartex" xmlns:cx6="http://schemas.microsoft.com/office/drawing/2016/5/12/chartex" xmlns:cx7="http://schemas.microsoft.com/office/drawing/2016/5/13/chartex" xmlns:cx8="http://schemas.microsoft.com/office/drawing/2016/5/14/chartex" xmlns:mc="http://schemas.openxmlformats.org/markup-compatibility/2006" xmlns:aink="http://schemas.microsoft.com/office/drawing/2016/ink" xmlns:am3d="http://schemas.microsoft.com/office/drawing/2017/model3d" xmlns:o="urn:schemas-microsoft-com:office:office" xmlns:r="http://schemas.openxmlformats.org/officeDocument/2006/relationships" xmlns:m="http://schemas.openxmlformats.org/officeDocument/2006/math" xmlns:v="urn:schemas-microsoft-com:vml" xmlns:wp14="http://schemas.microsoft.com/office/word/2010/wordprocessingDrawing" xmlns:wp="http://schemas.openxmlformats.org/drawingml/2006/wordprocessingDrawing" xmlns:w10="urn:schemas-microsoft-com:office:word" xmlns:w="http://schemas.openxmlformats.org/wordprocessingml/2006/main" xmlns:w14="http://schemas.microsoft.com/office/word/2010/wordml" xmlns:w15="http://schemas.microsoft.com/office/word/2012/wordml" xmlns:w16cex="http://schemas.microsoft.com/office/word/2018/wordml/cex" xmlns:w16cid="http://schemas.microsoft.com/office/word/2016/wordml/cid" xmlns:w16="http://schemas.microsoft.com/office/word/2018/wordml" xmlns:w16sdtdh="http://schemas.microsoft.com/office/word/2020/wordml/sdtdatahash" xmlns:w16se="http://schemas.microsoft.com/office/word/2015/wordml/symex" xmlns:wpg="http://schemas.microsoft.com/office/word/2010/wordprocessingGroup" xmlns:wpi="http://schemas.microsoft.com/office/word/2010/wordprocessingInk" xmlns:wne="http://schemas.microsoft.com/office/word/2006/wordml" xmlns:wps="http://schemas.microsoft.com/office/word/2010/wordprocessingShape" mc:Ignorable="w14 w15 w16se w16cid w16 w16cex w16sdtdh wp14">
   <w:background w:color="FFFFFF"/>
   <w:body>
     <w:p>
@@ -237,16 +237,16 @@
         <w:rPr>
           <w:rFonts w:ascii="TimesNewRomanPSMT" w:hAnsi="TimesNewRomanPSMT" w:cs="TimesNewRomanPSMT"/>
         </w:rPr>
+        <w:t>bailleur.</w:t>
+      </w:r>
+      <w:r>
+        <w:rPr>
+          <w:rFonts w:ascii="TimesNewRomanPSMT" w:hAnsi="TimesNewRomanPSMT" w:cs="TimesNewRomanPSMT"/>
+        </w:rPr>
         <w:t>nom</w:t>
       </w:r>
+      <w:proofErr w:type="spellEnd"/>
       <w:proofErr w:type="gramEnd"/>
-      <w:r>
-        <w:rPr>
-          <w:rFonts w:ascii="TimesNewRomanPSMT" w:hAnsi="TimesNewRomanPSMT" w:cs="TimesNewRomanPSMT"/>
-        </w:rPr>
-        <w:t>_bailleur</w:t>
-      </w:r>
-      <w:proofErr w:type="spellEnd"/>
       <w:r>
         <w:rPr>
           <w:rFonts w:ascii="TimesNewRomanPSMT" w:hAnsi="TimesNewRomanPSMT" w:cs="TimesNewRomanPSMT"/>
@@ -278,14 +278,34 @@
         <w:rPr>
           <w:rFonts w:ascii="TimesNewRomanPSMT" w:hAnsi="TimesNewRomanPSMT" w:cs="TimesNewRomanPSMT"/>
         </w:rPr>
-        <w:t>nom_programme</w:t>
+        <w:t>programme</w:t>
+      </w:r>
+      <w:r>
+        <w:rPr>
+          <w:rFonts w:ascii="TimesNewRomanPSMT" w:hAnsi="TimesNewRomanPSMT" w:cs="TimesNewRomanPSMT"/>
+        </w:rPr>
+        <w:t>.nom</w:t>
       </w:r>
       <w:proofErr w:type="spellEnd"/>
       <w:r>
         <w:rPr>
           <w:rFonts w:ascii="TimesNewRomanPSMT" w:hAnsi="TimesNewRomanPSMT" w:cs="TimesNewRomanPSMT"/>
         </w:rPr>
-        <w:t xml:space="preserve"> }} {{ type }}</w:t>
+        <w:t xml:space="preserve"> }} {{ </w:t>
+      </w:r>
+      <w:proofErr w:type="spellStart"/>
+      <w:r>
+        <w:rPr>
+          <w:rFonts w:ascii="TimesNewRomanPSMT" w:hAnsi="TimesNewRomanPSMT" w:cs="TimesNewRomanPSMT"/>
+        </w:rPr>
+        <w:t>lot.financement</w:t>
+      </w:r>
+      <w:proofErr w:type="spellEnd"/>
+      <w:r>
+        <w:rPr>
+          <w:rFonts w:ascii="TimesNewRomanPSMT" w:hAnsi="TimesNewRomanPSMT" w:cs="TimesNewRomanPSMT"/>
+        </w:rPr>
+        <w:t xml:space="preserve"> }}</w:t>
       </w:r>
       <w:r>
         <w:rPr>
@@ -318,6 +338,12 @@
         <w:rPr>
           <w:rFonts w:ascii="TimesNewRomanPSMT" w:hAnsi="TimesNewRomanPSMT" w:cs="TimesNewRomanPSMT"/>
         </w:rPr>
+        <w:t>programme.</w:t>
+      </w:r>
+      <w:r>
+        <w:rPr>
+          <w:rFonts w:ascii="TimesNewRomanPSMT" w:hAnsi="TimesNewRomanPSMT" w:cs="TimesNewRomanPSMT"/>
+        </w:rPr>
         <w:t>nb_logements</w:t>
       </w:r>
       <w:proofErr w:type="spellEnd"/>
@@ -351,7 +377,27 @@
         <w:rPr>
           <w:rFonts w:ascii="TimesNewRomanPSMT" w:hAnsi="TimesNewRomanPSMT" w:cs="TimesNewRomanPSMT"/>
         </w:rPr>
-        <w:t xml:space="preserve"> {{ financement }}</w:t>
+        <w:t xml:space="preserve"> {{ </w:t>
+      </w:r>
+      <w:proofErr w:type="spellStart"/>
+      <w:r>
+        <w:rPr>
+          <w:rFonts w:ascii="TimesNewRomanPSMT" w:hAnsi="TimesNewRomanPSMT" w:cs="TimesNewRomanPSMT"/>
+        </w:rPr>
+        <w:t>lot.financement</w:t>
+      </w:r>
+      <w:proofErr w:type="spellEnd"/>
+      <w:r>
+        <w:rPr>
+          <w:rFonts w:ascii="TimesNewRomanPSMT" w:hAnsi="TimesNewRomanPSMT" w:cs="TimesNewRomanPSMT"/>
+        </w:rPr>
+        <w:t xml:space="preserve"> </w:t>
+      </w:r>
+      <w:r>
+        <w:rPr>
+          <w:rFonts w:ascii="TimesNewRomanPSMT" w:hAnsi="TimesNewRomanPSMT" w:cs="TimesNewRomanPSMT"/>
+        </w:rPr>
+        <w:t>}}</w:t>
       </w:r>
       <w:r>
         <w:rPr>
@@ -371,7 +417,27 @@
         <w:rPr>
           <w:rFonts w:ascii="TimesNewRomanPSMT" w:hAnsi="TimesNewRomanPSMT" w:cs="TimesNewRomanPSMT"/>
         </w:rPr>
-        <w:t>{{ adresse }}</w:t>
+        <w:t xml:space="preserve">{{ </w:t>
+      </w:r>
+      <w:proofErr w:type="spellStart"/>
+      <w:r>
+        <w:rPr>
+          <w:rFonts w:ascii="TimesNewRomanPSMT" w:hAnsi="TimesNewRomanPSMT" w:cs="TimesNewRomanPSMT"/>
+        </w:rPr>
+        <w:t>programme.</w:t>
+      </w:r>
+      <w:r>
+        <w:rPr>
+          <w:rFonts w:ascii="TimesNewRomanPSMT" w:hAnsi="TimesNewRomanPSMT" w:cs="TimesNewRomanPSMT"/>
+        </w:rPr>
+        <w:t>adresse</w:t>
+      </w:r>
+      <w:proofErr w:type="spellEnd"/>
+      <w:r>
+        <w:rPr>
+          <w:rFonts w:ascii="TimesNewRomanPSMT" w:hAnsi="TimesNewRomanPSMT" w:cs="TimesNewRomanPSMT"/>
+        </w:rPr>
+        <w:t xml:space="preserve"> }}</w:t>
       </w:r>
       <w:r>
         <w:rPr>
@@ -392,6 +458,12 @@
         <w:rPr>
           <w:rFonts w:ascii="TimesNewRomanPSMT" w:hAnsi="TimesNewRomanPSMT" w:cs="TimesNewRomanPSMT"/>
         </w:rPr>
+        <w:t>programme.</w:t>
+      </w:r>
+      <w:r>
+        <w:rPr>
+          <w:rFonts w:ascii="TimesNewRomanPSMT" w:hAnsi="TimesNewRomanPSMT" w:cs="TimesNewRomanPSMT"/>
+        </w:rPr>
         <w:t>code_postal</w:t>
       </w:r>
       <w:proofErr w:type="spellEnd"/>
@@ -411,7 +483,19 @@
         <w:rPr>
           <w:rFonts w:ascii="TimesNewRomanPSMT" w:hAnsi="TimesNewRomanPSMT" w:cs="TimesNewRomanPSMT"/>
         </w:rPr>
-        <w:t>{{ ville }}</w:t>
+        <w:t xml:space="preserve">{{ </w:t>
+      </w:r>
+      <w:r>
+        <w:rPr>
+          <w:rFonts w:ascii="TimesNewRomanPSMT" w:hAnsi="TimesNewRomanPSMT" w:cs="TimesNewRomanPSMT"/>
+        </w:rPr>
+        <w:t>programme.</w:t>
+      </w:r>
+      <w:r>
+        <w:rPr>
+          <w:rFonts w:ascii="TimesNewRomanPSMT" w:hAnsi="TimesNewRomanPSMT" w:cs="TimesNewRomanPSMT"/>
+        </w:rPr>
+        <w:t>ville }}</w:t>
       </w:r>
       <w:r>
         <w:rPr>
@@ -984,6 +1068,7 @@
         <w:rPr>
           <w:rFonts w:ascii="TimesNewRomanPSMT" w:hAnsi="TimesNewRomanPSMT" w:cs="TimesNewRomanPSMT"/>
         </w:rPr>
+        <w:lastRenderedPageBreak/>
         <w:t xml:space="preserve">et </w:t>
       </w:r>
       <w:bookmarkStart w:id="5" w:name="NomBailleur2"/>
@@ -1572,7 +1657,6 @@
         <w:rPr>
           <w:rFonts w:ascii="TimesNewRomanPSMT" w:hAnsi="TimesNewRomanPSMT" w:cs="TimesNewRomanPSMT"/>
         </w:rPr>
-        <w:lastRenderedPageBreak/>
         <w:t>Le remboursement, anticipé ou non, d'un des prêts utilisés pour financer l'opération, d'une subvention ou le reversement du complément d'impôt en application de l'article 284 du code général des impôts sont sans effet sur la durée de la convention.</w:t>
       </w:r>
     </w:p>
@@ -1935,6 +2019,7 @@
           <w:i/>
           <w:iCs/>
         </w:rPr>
+        <w:lastRenderedPageBreak/>
         <w:t>Maintien des logements à usage locatif et conditions d'occupation des logements.</w:t>
       </w:r>
     </w:p>
@@ -2185,14 +2270,14 @@
         <w:rPr>
           <w:rFonts w:ascii="TimesNewRomanPSMT" w:hAnsi="TimesNewRomanPSMT" w:cs="TimesNewRomanPSMT"/>
         </w:rPr>
-        <w:t xml:space="preserve">La vérification de l'engagement d'occupation sociale mentionné au premier alinéa sera effectuée tous les deux ans au vu des résultats de l'enquête prévue à l'article L. 442-5 du code de la construction et de l'habitation. S'il est constaté que cet engagement n'est plus rempli, tous les logements attribués postérieurement à ce constat fait par le préfet </w:t>
+        <w:t xml:space="preserve">La vérification de l'engagement d'occupation sociale mentionné au premier alinéa sera effectuée tous les deux ans au vu des résultats de l'enquête prévue à l'article L. 442-5 du code de la construction et de l'habitation. S'il est constaté que cet engagement n'est </w:t>
       </w:r>
       <w:r>
         <w:rPr>
           <w:rFonts w:ascii="TimesNewRomanPSMT" w:hAnsi="TimesNewRomanPSMT" w:cs="TimesNewRomanPSMT"/>
         </w:rPr>
         <w:lastRenderedPageBreak/>
-        <w:t>du lieu de situation des logements, devront l'être à des ménages dont les ressources n'excèdent pas le plafond fixé au I de l'article</w:t>
+        <w:t>plus rempli, tous les logements attribués postérieurement à ce constat fait par le préfet du lieu de situation des logements, devront l'être à des ménages dont les ressources n'excèdent pas le plafond fixé au I de l'article</w:t>
       </w:r>
     </w:p>
     <w:p>
@@ -3534,14 +3619,14 @@
         <w:rPr>
           <w:rFonts w:ascii="TimesNewRomanPSMT" w:hAnsi="TimesNewRomanPSMT" w:cs="TimesNewRomanPSMT"/>
         </w:rPr>
-        <w:t xml:space="preserve">Les logements peuvent également être loués dans les conditions prévues aux quatrième et </w:t>
+        <w:t xml:space="preserve">Les logements peuvent également être loués dans les conditions prévues </w:t>
       </w:r>
       <w:proofErr w:type="gramStart"/>
       <w:r>
         <w:rPr>
           <w:rFonts w:ascii="TimesNewRomanPSMT" w:hAnsi="TimesNewRomanPSMT" w:cs="TimesNewRomanPSMT"/>
         </w:rPr>
-        <w:t>cinquième alinéas</w:t>
+        <w:t>aux quatrième et cinquième alinéas</w:t>
       </w:r>
       <w:proofErr w:type="gramEnd"/>
       <w:r>
@@ -6719,7 +6804,7 @@
 </file>
 
 <file path=word/endnotes.xml><?xml version="1.0" encoding="utf-8"?>
-<w:endnotes xmlns:wpc="http://schemas.microsoft.com/office/word/2010/wordprocessingCanvas" xmlns:cx="http://schemas.microsoft.com/office/drawing/2014/chartex" xmlns:cx1="http://schemas.microsoft.com/office/drawing/2015/9/8/chartex" xmlns:cx2="http://schemas.microsoft.com/office/drawing/2015/10/21/chartex" xmlns:cx3="http://schemas.microsoft.com/office/drawing/2016/5/9/chartex" xmlns:cx4="http://schemas.microsoft.com/office/drawing/2016/5/10/chartex" xmlns:cx5="http://schemas.microsoft.com/office/drawing/2016/5/11/chartex" xmlns:cx6="http://schemas.microsoft.com/office/drawing/2016/5/12/chartex" xmlns:cx7="http://schemas.microsoft.com/office/drawing/2016/5/13/chartex" xmlns:cx8="http://schemas.microsoft.com/office/drawing/2016/5/14/chartex" xmlns:mc="http://schemas.openxmlformats.org/markup-compatibility/2006" xmlns:aink="http://schemas.microsoft.com/office/drawing/2016/ink" xmlns:am3d="http://schemas.microsoft.com/office/drawing/2017/model3d" xmlns:o="urn:schemas-microsoft-com:office:office" xmlns:r="http://schemas.openxmlformats.org/officeDocument/2006/relationships" xmlns:m="http://schemas.openxmlformats.org/officeDocument/2006/math" xmlns:v="urn:schemas-microsoft-com:vml" xmlns:wp14="http://schemas.microsoft.com/office/word/2010/wordprocessingDrawing" xmlns:wp="http://schemas.openxmlformats.org/drawingml/2006/wordprocessingDrawing" xmlns:w10="urn:schemas-microsoft-com:office:word" xmlns:w="http://schemas.openxmlformats.org/wordprocessingml/2006/main" xmlns:w14="http://schemas.microsoft.com/office/word/2010/wordml" xmlns:w15="http://schemas.microsoft.com/office/word/2012/wordml" xmlns:w16cex="http://schemas.microsoft.com/office/word/2018/wordml/cex" xmlns:w16cid="http://schemas.microsoft.com/office/word/2016/wordml/cid" xmlns:w16="http://schemas.microsoft.com/office/word/2018/wordml" xmlns:w16se="http://schemas.microsoft.com/office/word/2015/wordml/symex" xmlns:wpg="http://schemas.microsoft.com/office/word/2010/wordprocessingGroup" xmlns:wpi="http://schemas.microsoft.com/office/word/2010/wordprocessingInk" xmlns:wne="http://schemas.microsoft.com/office/word/2006/wordml" xmlns:wps="http://schemas.microsoft.com/office/word/2010/wordprocessingShape" mc:Ignorable="w14 w15 w16se w16cid w16 w16cex wp14">
+<w:endnotes xmlns:wpc="http://schemas.microsoft.com/office/word/2010/wordprocessingCanvas" xmlns:cx="http://schemas.microsoft.com/office/drawing/2014/chartex" xmlns:cx1="http://schemas.microsoft.com/office/drawing/2015/9/8/chartex" xmlns:cx2="http://schemas.microsoft.com/office/drawing/2015/10/21/chartex" xmlns:cx3="http://schemas.microsoft.com/office/drawing/2016/5/9/chartex" xmlns:cx4="http://schemas.microsoft.com/office/drawing/2016/5/10/chartex" xmlns:cx5="http://schemas.microsoft.com/office/drawing/2016/5/11/chartex" xmlns:cx6="http://schemas.microsoft.com/office/drawing/2016/5/12/chartex" xmlns:cx7="http://schemas.microsoft.com/office/drawing/2016/5/13/chartex" xmlns:cx8="http://schemas.microsoft.com/office/drawing/2016/5/14/chartex" xmlns:mc="http://schemas.openxmlformats.org/markup-compatibility/2006" xmlns:aink="http://schemas.microsoft.com/office/drawing/2016/ink" xmlns:am3d="http://schemas.microsoft.com/office/drawing/2017/model3d" xmlns:o="urn:schemas-microsoft-com:office:office" xmlns:r="http://schemas.openxmlformats.org/officeDocument/2006/relationships" xmlns:m="http://schemas.openxmlformats.org/officeDocument/2006/math" xmlns:v="urn:schemas-microsoft-com:vml" xmlns:wp14="http://schemas.microsoft.com/office/word/2010/wordprocessingDrawing" xmlns:wp="http://schemas.openxmlformats.org/drawingml/2006/wordprocessingDrawing" xmlns:w10="urn:schemas-microsoft-com:office:word" xmlns:w="http://schemas.openxmlformats.org/wordprocessingml/2006/main" xmlns:w14="http://schemas.microsoft.com/office/word/2010/wordml" xmlns:w15="http://schemas.microsoft.com/office/word/2012/wordml" xmlns:w16cex="http://schemas.microsoft.com/office/word/2018/wordml/cex" xmlns:w16cid="http://schemas.microsoft.com/office/word/2016/wordml/cid" xmlns:w16="http://schemas.microsoft.com/office/word/2018/wordml" xmlns:w16sdtdh="http://schemas.microsoft.com/office/word/2020/wordml/sdtdatahash" xmlns:w16se="http://schemas.microsoft.com/office/word/2015/wordml/symex" xmlns:wpg="http://schemas.microsoft.com/office/word/2010/wordprocessingGroup" xmlns:wpi="http://schemas.microsoft.com/office/word/2010/wordprocessingInk" xmlns:wne="http://schemas.microsoft.com/office/word/2006/wordml" xmlns:wps="http://schemas.microsoft.com/office/word/2010/wordprocessingShape" mc:Ignorable="w14 w15 w16se w16cid w16 w16cex w16sdtdh wp14">
   <w:endnote w:type="separator" w:id="-1">
     <w:p>
       <w:r>
@@ -6738,7 +6823,7 @@
 </file>
 
 <file path=word/footer1.xml><?xml version="1.0" encoding="utf-8"?>
-<w:ftr xmlns:wpc="http://schemas.microsoft.com/office/word/2010/wordprocessingCanvas" xmlns:cx="http://schemas.microsoft.com/office/drawing/2014/chartex" xmlns:cx1="http://schemas.microsoft.com/office/drawing/2015/9/8/chartex" xmlns:cx2="http://schemas.microsoft.com/office/drawing/2015/10/21/chartex" xmlns:cx3="http://schemas.microsoft.com/office/drawing/2016/5/9/chartex" xmlns:cx4="http://schemas.microsoft.com/office/drawing/2016/5/10/chartex" xmlns:cx5="http://schemas.microsoft.com/office/drawing/2016/5/11/chartex" xmlns:cx6="http://schemas.microsoft.com/office/drawing/2016/5/12/chartex" xmlns:cx7="http://schemas.microsoft.com/office/drawing/2016/5/13/chartex" xmlns:cx8="http://schemas.microsoft.com/office/drawing/2016/5/14/chartex" xmlns:mc="http://schemas.openxmlformats.org/markup-compatibility/2006" xmlns:aink="http://schemas.microsoft.com/office/drawing/2016/ink" xmlns:am3d="http://schemas.microsoft.com/office/drawing/2017/model3d" xmlns:o="urn:schemas-microsoft-com:office:office" xmlns:r="http://schemas.openxmlformats.org/officeDocument/2006/relationships" xmlns:m="http://schemas.openxmlformats.org/officeDocument/2006/math" xmlns:v="urn:schemas-microsoft-com:vml" xmlns:wp14="http://schemas.microsoft.com/office/word/2010/wordprocessingDrawing" xmlns:wp="http://schemas.openxmlformats.org/drawingml/2006/wordprocessingDrawing" xmlns:w10="urn:schemas-microsoft-com:office:word" xmlns:w="http://schemas.openxmlformats.org/wordprocessingml/2006/main" xmlns:w14="http://schemas.microsoft.com/office/word/2010/wordml" xmlns:w15="http://schemas.microsoft.com/office/word/2012/wordml" xmlns:w16cex="http://schemas.microsoft.com/office/word/2018/wordml/cex" xmlns:w16cid="http://schemas.microsoft.com/office/word/2016/wordml/cid" xmlns:w16="http://schemas.microsoft.com/office/word/2018/wordml" xmlns:w16se="http://schemas.microsoft.com/office/word/2015/wordml/symex" xmlns:wpg="http://schemas.microsoft.com/office/word/2010/wordprocessingGroup" xmlns:wpi="http://schemas.microsoft.com/office/word/2010/wordprocessingInk" xmlns:wne="http://schemas.microsoft.com/office/word/2006/wordml" xmlns:wps="http://schemas.microsoft.com/office/word/2010/wordprocessingShape" mc:Ignorable="w14 w15 w16se w16cid w16 w16cex wp14">
+<w:ftr xmlns:wpc="http://schemas.microsoft.com/office/word/2010/wordprocessingCanvas" xmlns:cx="http://schemas.microsoft.com/office/drawing/2014/chartex" xmlns:cx1="http://schemas.microsoft.com/office/drawing/2015/9/8/chartex" xmlns:cx2="http://schemas.microsoft.com/office/drawing/2015/10/21/chartex" xmlns:cx3="http://schemas.microsoft.com/office/drawing/2016/5/9/chartex" xmlns:cx4="http://schemas.microsoft.com/office/drawing/2016/5/10/chartex" xmlns:cx5="http://schemas.microsoft.com/office/drawing/2016/5/11/chartex" xmlns:cx6="http://schemas.microsoft.com/office/drawing/2016/5/12/chartex" xmlns:cx7="http://schemas.microsoft.com/office/drawing/2016/5/13/chartex" xmlns:cx8="http://schemas.microsoft.com/office/drawing/2016/5/14/chartex" xmlns:mc="http://schemas.openxmlformats.org/markup-compatibility/2006" xmlns:aink="http://schemas.microsoft.com/office/drawing/2016/ink" xmlns:am3d="http://schemas.microsoft.com/office/drawing/2017/model3d" xmlns:o="urn:schemas-microsoft-com:office:office" xmlns:r="http://schemas.openxmlformats.org/officeDocument/2006/relationships" xmlns:m="http://schemas.openxmlformats.org/officeDocument/2006/math" xmlns:v="urn:schemas-microsoft-com:vml" xmlns:wp14="http://schemas.microsoft.com/office/word/2010/wordprocessingDrawing" xmlns:wp="http://schemas.openxmlformats.org/drawingml/2006/wordprocessingDrawing" xmlns:w10="urn:schemas-microsoft-com:office:word" xmlns:w="http://schemas.openxmlformats.org/wordprocessingml/2006/main" xmlns:w14="http://schemas.microsoft.com/office/word/2010/wordml" xmlns:w15="http://schemas.microsoft.com/office/word/2012/wordml" xmlns:w16cex="http://schemas.microsoft.com/office/word/2018/wordml/cex" xmlns:w16cid="http://schemas.microsoft.com/office/word/2016/wordml/cid" xmlns:w16="http://schemas.microsoft.com/office/word/2018/wordml" xmlns:w16sdtdh="http://schemas.microsoft.com/office/word/2020/wordml/sdtdatahash" xmlns:w16se="http://schemas.microsoft.com/office/word/2015/wordml/symex" xmlns:wpg="http://schemas.microsoft.com/office/word/2010/wordprocessingGroup" xmlns:wpi="http://schemas.microsoft.com/office/word/2010/wordprocessingInk" xmlns:wne="http://schemas.microsoft.com/office/word/2006/wordml" xmlns:wps="http://schemas.microsoft.com/office/word/2010/wordprocessingShape" mc:Ignorable="w14 w15 w16se w16cid w16 w16cex w16sdtdh wp14">
   <w:p>
     <w:pPr>
       <w:pStyle w:val="Footer"/>
@@ -6748,7 +6833,7 @@
 </file>
 
 <file path=word/footer2.xml><?xml version="1.0" encoding="utf-8"?>
-<w:ftr xmlns:wpc="http://schemas.microsoft.com/office/word/2010/wordprocessingCanvas" xmlns:cx="http://schemas.microsoft.com/office/drawing/2014/chartex" xmlns:cx1="http://schemas.microsoft.com/office/drawing/2015/9/8/chartex" xmlns:cx2="http://schemas.microsoft.com/office/drawing/2015/10/21/chartex" xmlns:cx3="http://schemas.microsoft.com/office/drawing/2016/5/9/chartex" xmlns:cx4="http://schemas.microsoft.com/office/drawing/2016/5/10/chartex" xmlns:cx5="http://schemas.microsoft.com/office/drawing/2016/5/11/chartex" xmlns:cx6="http://schemas.microsoft.com/office/drawing/2016/5/12/chartex" xmlns:cx7="http://schemas.microsoft.com/office/drawing/2016/5/13/chartex" xmlns:cx8="http://schemas.microsoft.com/office/drawing/2016/5/14/chartex" xmlns:mc="http://schemas.openxmlformats.org/markup-compatibility/2006" xmlns:aink="http://schemas.microsoft.com/office/drawing/2016/ink" xmlns:am3d="http://schemas.microsoft.com/office/drawing/2017/model3d" xmlns:o="urn:schemas-microsoft-com:office:office" xmlns:r="http://schemas.openxmlformats.org/officeDocument/2006/relationships" xmlns:m="http://schemas.openxmlformats.org/officeDocument/2006/math" xmlns:v="urn:schemas-microsoft-com:vml" xmlns:wp14="http://schemas.microsoft.com/office/word/2010/wordprocessingDrawing" xmlns:wp="http://schemas.openxmlformats.org/drawingml/2006/wordprocessingDrawing" xmlns:w10="urn:schemas-microsoft-com:office:word" xmlns:w="http://schemas.openxmlformats.org/wordprocessingml/2006/main" xmlns:w14="http://schemas.microsoft.com/office/word/2010/wordml" xmlns:w15="http://schemas.microsoft.com/office/word/2012/wordml" xmlns:w16cex="http://schemas.microsoft.com/office/word/2018/wordml/cex" xmlns:w16cid="http://schemas.microsoft.com/office/word/2016/wordml/cid" xmlns:w16="http://schemas.microsoft.com/office/word/2018/wordml" xmlns:w16se="http://schemas.microsoft.com/office/word/2015/wordml/symex" xmlns:wpg="http://schemas.microsoft.com/office/word/2010/wordprocessingGroup" xmlns:wpi="http://schemas.microsoft.com/office/word/2010/wordprocessingInk" xmlns:wne="http://schemas.microsoft.com/office/word/2006/wordml" xmlns:wps="http://schemas.microsoft.com/office/word/2010/wordprocessingShape" mc:Ignorable="w14 w15 w16se w16cid w16 w16cex wp14">
+<w:ftr xmlns:wpc="http://schemas.microsoft.com/office/word/2010/wordprocessingCanvas" xmlns:cx="http://schemas.microsoft.com/office/drawing/2014/chartex" xmlns:cx1="http://schemas.microsoft.com/office/drawing/2015/9/8/chartex" xmlns:cx2="http://schemas.microsoft.com/office/drawing/2015/10/21/chartex" xmlns:cx3="http://schemas.microsoft.com/office/drawing/2016/5/9/chartex" xmlns:cx4="http://schemas.microsoft.com/office/drawing/2016/5/10/chartex" xmlns:cx5="http://schemas.microsoft.com/office/drawing/2016/5/11/chartex" xmlns:cx6="http://schemas.microsoft.com/office/drawing/2016/5/12/chartex" xmlns:cx7="http://schemas.microsoft.com/office/drawing/2016/5/13/chartex" xmlns:cx8="http://schemas.microsoft.com/office/drawing/2016/5/14/chartex" xmlns:mc="http://schemas.openxmlformats.org/markup-compatibility/2006" xmlns:aink="http://schemas.microsoft.com/office/drawing/2016/ink" xmlns:am3d="http://schemas.microsoft.com/office/drawing/2017/model3d" xmlns:o="urn:schemas-microsoft-com:office:office" xmlns:r="http://schemas.openxmlformats.org/officeDocument/2006/relationships" xmlns:m="http://schemas.openxmlformats.org/officeDocument/2006/math" xmlns:v="urn:schemas-microsoft-com:vml" xmlns:wp14="http://schemas.microsoft.com/office/word/2010/wordprocessingDrawing" xmlns:wp="http://schemas.openxmlformats.org/drawingml/2006/wordprocessingDrawing" xmlns:w10="urn:schemas-microsoft-com:office:word" xmlns:w="http://schemas.openxmlformats.org/wordprocessingml/2006/main" xmlns:w14="http://schemas.microsoft.com/office/word/2010/wordml" xmlns:w15="http://schemas.microsoft.com/office/word/2012/wordml" xmlns:w16cex="http://schemas.microsoft.com/office/word/2018/wordml/cex" xmlns:w16cid="http://schemas.microsoft.com/office/word/2016/wordml/cid" xmlns:w16="http://schemas.microsoft.com/office/word/2018/wordml" xmlns:w16sdtdh="http://schemas.microsoft.com/office/word/2020/wordml/sdtdatahash" xmlns:w16se="http://schemas.microsoft.com/office/word/2015/wordml/symex" xmlns:wpg="http://schemas.microsoft.com/office/word/2010/wordprocessingGroup" xmlns:wpi="http://schemas.microsoft.com/office/word/2010/wordprocessingInk" xmlns:wne="http://schemas.microsoft.com/office/word/2006/wordml" xmlns:wps="http://schemas.microsoft.com/office/word/2010/wordprocessingShape" mc:Ignorable="w14 w15 w16se w16cid w16 w16cex w16sdtdh wp14">
   <w:p>
     <w:pPr>
       <w:pStyle w:val="Footer"/>
@@ -6758,7 +6843,7 @@
 </file>
 
 <file path=word/footer3.xml><?xml version="1.0" encoding="utf-8"?>
-<w:ftr xmlns:wpc="http://schemas.microsoft.com/office/word/2010/wordprocessingCanvas" xmlns:cx="http://schemas.microsoft.com/office/drawing/2014/chartex" xmlns:cx1="http://schemas.microsoft.com/office/drawing/2015/9/8/chartex" xmlns:cx2="http://schemas.microsoft.com/office/drawing/2015/10/21/chartex" xmlns:cx3="http://schemas.microsoft.com/office/drawing/2016/5/9/chartex" xmlns:cx4="http://schemas.microsoft.com/office/drawing/2016/5/10/chartex" xmlns:cx5="http://schemas.microsoft.com/office/drawing/2016/5/11/chartex" xmlns:cx6="http://schemas.microsoft.com/office/drawing/2016/5/12/chartex" xmlns:cx7="http://schemas.microsoft.com/office/drawing/2016/5/13/chartex" xmlns:cx8="http://schemas.microsoft.com/office/drawing/2016/5/14/chartex" xmlns:mc="http://schemas.openxmlformats.org/markup-compatibility/2006" xmlns:aink="http://schemas.microsoft.com/office/drawing/2016/ink" xmlns:am3d="http://schemas.microsoft.com/office/drawing/2017/model3d" xmlns:o="urn:schemas-microsoft-com:office:office" xmlns:r="http://schemas.openxmlformats.org/officeDocument/2006/relationships" xmlns:m="http://schemas.openxmlformats.org/officeDocument/2006/math" xmlns:v="urn:schemas-microsoft-com:vml" xmlns:wp14="http://schemas.microsoft.com/office/word/2010/wordprocessingDrawing" xmlns:wp="http://schemas.openxmlformats.org/drawingml/2006/wordprocessingDrawing" xmlns:w10="urn:schemas-microsoft-com:office:word" xmlns:w="http://schemas.openxmlformats.org/wordprocessingml/2006/main" xmlns:w14="http://schemas.microsoft.com/office/word/2010/wordml" xmlns:w15="http://schemas.microsoft.com/office/word/2012/wordml" xmlns:w16cex="http://schemas.microsoft.com/office/word/2018/wordml/cex" xmlns:w16cid="http://schemas.microsoft.com/office/word/2016/wordml/cid" xmlns:w16="http://schemas.microsoft.com/office/word/2018/wordml" xmlns:w16se="http://schemas.microsoft.com/office/word/2015/wordml/symex" xmlns:wpg="http://schemas.microsoft.com/office/word/2010/wordprocessingGroup" xmlns:wpi="http://schemas.microsoft.com/office/word/2010/wordprocessingInk" xmlns:wne="http://schemas.microsoft.com/office/word/2006/wordml" xmlns:wps="http://schemas.microsoft.com/office/word/2010/wordprocessingShape" mc:Ignorable="w14 w15 w16se w16cid w16 w16cex wp14">
+<w:ftr xmlns:wpc="http://schemas.microsoft.com/office/word/2010/wordprocessingCanvas" xmlns:cx="http://schemas.microsoft.com/office/drawing/2014/chartex" xmlns:cx1="http://schemas.microsoft.com/office/drawing/2015/9/8/chartex" xmlns:cx2="http://schemas.microsoft.com/office/drawing/2015/10/21/chartex" xmlns:cx3="http://schemas.microsoft.com/office/drawing/2016/5/9/chartex" xmlns:cx4="http://schemas.microsoft.com/office/drawing/2016/5/10/chartex" xmlns:cx5="http://schemas.microsoft.com/office/drawing/2016/5/11/chartex" xmlns:cx6="http://schemas.microsoft.com/office/drawing/2016/5/12/chartex" xmlns:cx7="http://schemas.microsoft.com/office/drawing/2016/5/13/chartex" xmlns:cx8="http://schemas.microsoft.com/office/drawing/2016/5/14/chartex" xmlns:mc="http://schemas.openxmlformats.org/markup-compatibility/2006" xmlns:aink="http://schemas.microsoft.com/office/drawing/2016/ink" xmlns:am3d="http://schemas.microsoft.com/office/drawing/2017/model3d" xmlns:o="urn:schemas-microsoft-com:office:office" xmlns:r="http://schemas.openxmlformats.org/officeDocument/2006/relationships" xmlns:m="http://schemas.openxmlformats.org/officeDocument/2006/math" xmlns:v="urn:schemas-microsoft-com:vml" xmlns:wp14="http://schemas.microsoft.com/office/word/2010/wordprocessingDrawing" xmlns:wp="http://schemas.openxmlformats.org/drawingml/2006/wordprocessingDrawing" xmlns:w10="urn:schemas-microsoft-com:office:word" xmlns:w="http://schemas.openxmlformats.org/wordprocessingml/2006/main" xmlns:w14="http://schemas.microsoft.com/office/word/2010/wordml" xmlns:w15="http://schemas.microsoft.com/office/word/2012/wordml" xmlns:w16cex="http://schemas.microsoft.com/office/word/2018/wordml/cex" xmlns:w16cid="http://schemas.microsoft.com/office/word/2016/wordml/cid" xmlns:w16="http://schemas.microsoft.com/office/word/2018/wordml" xmlns:w16sdtdh="http://schemas.microsoft.com/office/word/2020/wordml/sdtdatahash" xmlns:w16se="http://schemas.microsoft.com/office/word/2015/wordml/symex" xmlns:wpg="http://schemas.microsoft.com/office/word/2010/wordprocessingGroup" xmlns:wpi="http://schemas.microsoft.com/office/word/2010/wordprocessingInk" xmlns:wne="http://schemas.microsoft.com/office/word/2006/wordml" xmlns:wps="http://schemas.microsoft.com/office/word/2010/wordprocessingShape" mc:Ignorable="w14 w15 w16se w16cid w16 w16cex w16sdtdh wp14">
   <w:p>
     <w:pPr>
       <w:pStyle w:val="Footer"/>
@@ -6768,7 +6853,7 @@
 </file>
 
 <file path=word/footnotes.xml><?xml version="1.0" encoding="utf-8"?>
-<w:footnotes xmlns:wpc="http://schemas.microsoft.com/office/word/2010/wordprocessingCanvas" xmlns:cx="http://schemas.microsoft.com/office/drawing/2014/chartex" xmlns:cx1="http://schemas.microsoft.com/office/drawing/2015/9/8/chartex" xmlns:cx2="http://schemas.microsoft.com/office/drawing/2015/10/21/chartex" xmlns:cx3="http://schemas.microsoft.com/office/drawing/2016/5/9/chartex" xmlns:cx4="http://schemas.microsoft.com/office/drawing/2016/5/10/chartex" xmlns:cx5="http://schemas.microsoft.com/office/drawing/2016/5/11/chartex" xmlns:cx6="http://schemas.microsoft.com/office/drawing/2016/5/12/chartex" xmlns:cx7="http://schemas.microsoft.com/office/drawing/2016/5/13/chartex" xmlns:cx8="http://schemas.microsoft.com/office/drawing/2016/5/14/chartex" xmlns:mc="http://schemas.openxmlformats.org/markup-compatibility/2006" xmlns:aink="http://schemas.microsoft.com/office/drawing/2016/ink" xmlns:am3d="http://schemas.microsoft.com/office/drawing/2017/model3d" xmlns:o="urn:schemas-microsoft-com:office:office" xmlns:r="http://schemas.openxmlformats.org/officeDocument/2006/relationships" xmlns:m="http://schemas.openxmlformats.org/officeDocument/2006/math" xmlns:v="urn:schemas-microsoft-com:vml" xmlns:wp14="http://schemas.microsoft.com/office/word/2010/wordprocessingDrawing" xmlns:wp="http://schemas.openxmlformats.org/drawingml/2006/wordprocessingDrawing" xmlns:w10="urn:schemas-microsoft-com:office:word" xmlns:w="http://schemas.openxmlformats.org/wordprocessingml/2006/main" xmlns:w14="http://schemas.microsoft.com/office/word/2010/wordml" xmlns:w15="http://schemas.microsoft.com/office/word/2012/wordml" xmlns:w16cex="http://schemas.microsoft.com/office/word/2018/wordml/cex" xmlns:w16cid="http://schemas.microsoft.com/office/word/2016/wordml/cid" xmlns:w16="http://schemas.microsoft.com/office/word/2018/wordml" xmlns:w16se="http://schemas.microsoft.com/office/word/2015/wordml/symex" xmlns:wpg="http://schemas.microsoft.com/office/word/2010/wordprocessingGroup" xmlns:wpi="http://schemas.microsoft.com/office/word/2010/wordprocessingInk" xmlns:wne="http://schemas.microsoft.com/office/word/2006/wordml" xmlns:wps="http://schemas.microsoft.com/office/word/2010/wordprocessingShape" mc:Ignorable="w14 w15 w16se w16cid w16 w16cex wp14">
+<w:footnotes xmlns:wpc="http://schemas.microsoft.com/office/word/2010/wordprocessingCanvas" xmlns:cx="http://schemas.microsoft.com/office/drawing/2014/chartex" xmlns:cx1="http://schemas.microsoft.com/office/drawing/2015/9/8/chartex" xmlns:cx2="http://schemas.microsoft.com/office/drawing/2015/10/21/chartex" xmlns:cx3="http://schemas.microsoft.com/office/drawing/2016/5/9/chartex" xmlns:cx4="http://schemas.microsoft.com/office/drawing/2016/5/10/chartex" xmlns:cx5="http://schemas.microsoft.com/office/drawing/2016/5/11/chartex" xmlns:cx6="http://schemas.microsoft.com/office/drawing/2016/5/12/chartex" xmlns:cx7="http://schemas.microsoft.com/office/drawing/2016/5/13/chartex" xmlns:cx8="http://schemas.microsoft.com/office/drawing/2016/5/14/chartex" xmlns:mc="http://schemas.openxmlformats.org/markup-compatibility/2006" xmlns:aink="http://schemas.microsoft.com/office/drawing/2016/ink" xmlns:am3d="http://schemas.microsoft.com/office/drawing/2017/model3d" xmlns:o="urn:schemas-microsoft-com:office:office" xmlns:r="http://schemas.openxmlformats.org/officeDocument/2006/relationships" xmlns:m="http://schemas.openxmlformats.org/officeDocument/2006/math" xmlns:v="urn:schemas-microsoft-com:vml" xmlns:wp14="http://schemas.microsoft.com/office/word/2010/wordprocessingDrawing" xmlns:wp="http://schemas.openxmlformats.org/drawingml/2006/wordprocessingDrawing" xmlns:w10="urn:schemas-microsoft-com:office:word" xmlns:w="http://schemas.openxmlformats.org/wordprocessingml/2006/main" xmlns:w14="http://schemas.microsoft.com/office/word/2010/wordml" xmlns:w15="http://schemas.microsoft.com/office/word/2012/wordml" xmlns:w16cex="http://schemas.microsoft.com/office/word/2018/wordml/cex" xmlns:w16cid="http://schemas.microsoft.com/office/word/2016/wordml/cid" xmlns:w16="http://schemas.microsoft.com/office/word/2018/wordml" xmlns:w16sdtdh="http://schemas.microsoft.com/office/word/2020/wordml/sdtdatahash" xmlns:w16se="http://schemas.microsoft.com/office/word/2015/wordml/symex" xmlns:wpg="http://schemas.microsoft.com/office/word/2010/wordprocessingGroup" xmlns:wpi="http://schemas.microsoft.com/office/word/2010/wordprocessingInk" xmlns:wne="http://schemas.microsoft.com/office/word/2006/wordml" xmlns:wps="http://schemas.microsoft.com/office/word/2010/wordprocessingShape" mc:Ignorable="w14 w15 w16se w16cid w16 w16cex w16sdtdh wp14">
   <w:footnote w:type="separator" w:id="-1">
     <w:p>
       <w:r>
@@ -6787,7 +6872,7 @@
 </file>
 
 <file path=word/header1.xml><?xml version="1.0" encoding="utf-8"?>
-<w:hdr xmlns:wpc="http://schemas.microsoft.com/office/word/2010/wordprocessingCanvas" xmlns:cx="http://schemas.microsoft.com/office/drawing/2014/chartex" xmlns:cx1="http://schemas.microsoft.com/office/drawing/2015/9/8/chartex" xmlns:cx2="http://schemas.microsoft.com/office/drawing/2015/10/21/chartex" xmlns:cx3="http://schemas.microsoft.com/office/drawing/2016/5/9/chartex" xmlns:cx4="http://schemas.microsoft.com/office/drawing/2016/5/10/chartex" xmlns:cx5="http://schemas.microsoft.com/office/drawing/2016/5/11/chartex" xmlns:cx6="http://schemas.microsoft.com/office/drawing/2016/5/12/chartex" xmlns:cx7="http://schemas.microsoft.com/office/drawing/2016/5/13/chartex" xmlns:cx8="http://schemas.microsoft.com/office/drawing/2016/5/14/chartex" xmlns:mc="http://schemas.openxmlformats.org/markup-compatibility/2006" xmlns:aink="http://schemas.microsoft.com/office/drawing/2016/ink" xmlns:am3d="http://schemas.microsoft.com/office/drawing/2017/model3d" xmlns:o="urn:schemas-microsoft-com:office:office" xmlns:r="http://schemas.openxmlformats.org/officeDocument/2006/relationships" xmlns:m="http://schemas.openxmlformats.org/officeDocument/2006/math" xmlns:v="urn:schemas-microsoft-com:vml" xmlns:wp14="http://schemas.microsoft.com/office/word/2010/wordprocessingDrawing" xmlns:wp="http://schemas.openxmlformats.org/drawingml/2006/wordprocessingDrawing" xmlns:w10="urn:schemas-microsoft-com:office:word" xmlns:w="http://schemas.openxmlformats.org/wordprocessingml/2006/main" xmlns:w14="http://schemas.microsoft.com/office/word/2010/wordml" xmlns:w15="http://schemas.microsoft.com/office/word/2012/wordml" xmlns:w16cex="http://schemas.microsoft.com/office/word/2018/wordml/cex" xmlns:w16cid="http://schemas.microsoft.com/office/word/2016/wordml/cid" xmlns:w16="http://schemas.microsoft.com/office/word/2018/wordml" xmlns:w16se="http://schemas.microsoft.com/office/word/2015/wordml/symex" xmlns:wpg="http://schemas.microsoft.com/office/word/2010/wordprocessingGroup" xmlns:wpi="http://schemas.microsoft.com/office/word/2010/wordprocessingInk" xmlns:wne="http://schemas.microsoft.com/office/word/2006/wordml" xmlns:wps="http://schemas.microsoft.com/office/word/2010/wordprocessingShape" mc:Ignorable="w14 w15 w16se w16cid w16 w16cex wp14">
+<w:hdr xmlns:wpc="http://schemas.microsoft.com/office/word/2010/wordprocessingCanvas" xmlns:cx="http://schemas.microsoft.com/office/drawing/2014/chartex" xmlns:cx1="http://schemas.microsoft.com/office/drawing/2015/9/8/chartex" xmlns:cx2="http://schemas.microsoft.com/office/drawing/2015/10/21/chartex" xmlns:cx3="http://schemas.microsoft.com/office/drawing/2016/5/9/chartex" xmlns:cx4="http://schemas.microsoft.com/office/drawing/2016/5/10/chartex" xmlns:cx5="http://schemas.microsoft.com/office/drawing/2016/5/11/chartex" xmlns:cx6="http://schemas.microsoft.com/office/drawing/2016/5/12/chartex" xmlns:cx7="http://schemas.microsoft.com/office/drawing/2016/5/13/chartex" xmlns:cx8="http://schemas.microsoft.com/office/drawing/2016/5/14/chartex" xmlns:mc="http://schemas.openxmlformats.org/markup-compatibility/2006" xmlns:aink="http://schemas.microsoft.com/office/drawing/2016/ink" xmlns:am3d="http://schemas.microsoft.com/office/drawing/2017/model3d" xmlns:o="urn:schemas-microsoft-com:office:office" xmlns:r="http://schemas.openxmlformats.org/officeDocument/2006/relationships" xmlns:m="http://schemas.openxmlformats.org/officeDocument/2006/math" xmlns:v="urn:schemas-microsoft-com:vml" xmlns:wp14="http://schemas.microsoft.com/office/word/2010/wordprocessingDrawing" xmlns:wp="http://schemas.openxmlformats.org/drawingml/2006/wordprocessingDrawing" xmlns:w10="urn:schemas-microsoft-com:office:word" xmlns:w="http://schemas.openxmlformats.org/wordprocessingml/2006/main" xmlns:w14="http://schemas.microsoft.com/office/word/2010/wordml" xmlns:w15="http://schemas.microsoft.com/office/word/2012/wordml" xmlns:w16cex="http://schemas.microsoft.com/office/word/2018/wordml/cex" xmlns:w16cid="http://schemas.microsoft.com/office/word/2016/wordml/cid" xmlns:w16="http://schemas.microsoft.com/office/word/2018/wordml" xmlns:w16sdtdh="http://schemas.microsoft.com/office/word/2020/wordml/sdtdatahash" xmlns:w16se="http://schemas.microsoft.com/office/word/2015/wordml/symex" xmlns:wpg="http://schemas.microsoft.com/office/word/2010/wordprocessingGroup" xmlns:wpi="http://schemas.microsoft.com/office/word/2010/wordprocessingInk" xmlns:wne="http://schemas.microsoft.com/office/word/2006/wordml" xmlns:wps="http://schemas.microsoft.com/office/word/2010/wordprocessingShape" mc:Ignorable="w14 w15 w16se w16cid w16 w16cex w16sdtdh wp14">
   <w:p>
     <w:pPr>
       <w:pStyle w:val="Header"/>
@@ -6797,7 +6882,7 @@
 </file>
 
 <file path=word/header2.xml><?xml version="1.0" encoding="utf-8"?>
-<w:hdr xmlns:wpc="http://schemas.microsoft.com/office/word/2010/wordprocessingCanvas" xmlns:cx="http://schemas.microsoft.com/office/drawing/2014/chartex" xmlns:cx1="http://schemas.microsoft.com/office/drawing/2015/9/8/chartex" xmlns:cx2="http://schemas.microsoft.com/office/drawing/2015/10/21/chartex" xmlns:cx3="http://schemas.microsoft.com/office/drawing/2016/5/9/chartex" xmlns:cx4="http://schemas.microsoft.com/office/drawing/2016/5/10/chartex" xmlns:cx5="http://schemas.microsoft.com/office/drawing/2016/5/11/chartex" xmlns:cx6="http://schemas.microsoft.com/office/drawing/2016/5/12/chartex" xmlns:cx7="http://schemas.microsoft.com/office/drawing/2016/5/13/chartex" xmlns:cx8="http://schemas.microsoft.com/office/drawing/2016/5/14/chartex" xmlns:mc="http://schemas.openxmlformats.org/markup-compatibility/2006" xmlns:aink="http://schemas.microsoft.com/office/drawing/2016/ink" xmlns:am3d="http://schemas.microsoft.com/office/drawing/2017/model3d" xmlns:o="urn:schemas-microsoft-com:office:office" xmlns:r="http://schemas.openxmlformats.org/officeDocument/2006/relationships" xmlns:m="http://schemas.openxmlformats.org/officeDocument/2006/math" xmlns:v="urn:schemas-microsoft-com:vml" xmlns:wp14="http://schemas.microsoft.com/office/word/2010/wordprocessingDrawing" xmlns:wp="http://schemas.openxmlformats.org/drawingml/2006/wordprocessingDrawing" xmlns:w10="urn:schemas-microsoft-com:office:word" xmlns:w="http://schemas.openxmlformats.org/wordprocessingml/2006/main" xmlns:w14="http://schemas.microsoft.com/office/word/2010/wordml" xmlns:w15="http://schemas.microsoft.com/office/word/2012/wordml" xmlns:w16cex="http://schemas.microsoft.com/office/word/2018/wordml/cex" xmlns:w16cid="http://schemas.microsoft.com/office/word/2016/wordml/cid" xmlns:w16="http://schemas.microsoft.com/office/word/2018/wordml" xmlns:w16se="http://schemas.microsoft.com/office/word/2015/wordml/symex" xmlns:wpg="http://schemas.microsoft.com/office/word/2010/wordprocessingGroup" xmlns:wpi="http://schemas.microsoft.com/office/word/2010/wordprocessingInk" xmlns:wne="http://schemas.microsoft.com/office/word/2006/wordml" xmlns:wps="http://schemas.microsoft.com/office/word/2010/wordprocessingShape" mc:Ignorable="w14 w15 w16se w16cid w16 w16cex wp14">
+<w:hdr xmlns:wpc="http://schemas.microsoft.com/office/word/2010/wordprocessingCanvas" xmlns:cx="http://schemas.microsoft.com/office/drawing/2014/chartex" xmlns:cx1="http://schemas.microsoft.com/office/drawing/2015/9/8/chartex" xmlns:cx2="http://schemas.microsoft.com/office/drawing/2015/10/21/chartex" xmlns:cx3="http://schemas.microsoft.com/office/drawing/2016/5/9/chartex" xmlns:cx4="http://schemas.microsoft.com/office/drawing/2016/5/10/chartex" xmlns:cx5="http://schemas.microsoft.com/office/drawing/2016/5/11/chartex" xmlns:cx6="http://schemas.microsoft.com/office/drawing/2016/5/12/chartex" xmlns:cx7="http://schemas.microsoft.com/office/drawing/2016/5/13/chartex" xmlns:cx8="http://schemas.microsoft.com/office/drawing/2016/5/14/chartex" xmlns:mc="http://schemas.openxmlformats.org/markup-compatibility/2006" xmlns:aink="http://schemas.microsoft.com/office/drawing/2016/ink" xmlns:am3d="http://schemas.microsoft.com/office/drawing/2017/model3d" xmlns:o="urn:schemas-microsoft-com:office:office" xmlns:r="http://schemas.openxmlformats.org/officeDocument/2006/relationships" xmlns:m="http://schemas.openxmlformats.org/officeDocument/2006/math" xmlns:v="urn:schemas-microsoft-com:vml" xmlns:wp14="http://schemas.microsoft.com/office/word/2010/wordprocessingDrawing" xmlns:wp="http://schemas.openxmlformats.org/drawingml/2006/wordprocessingDrawing" xmlns:w10="urn:schemas-microsoft-com:office:word" xmlns:w="http://schemas.openxmlformats.org/wordprocessingml/2006/main" xmlns:w14="http://schemas.microsoft.com/office/word/2010/wordml" xmlns:w15="http://schemas.microsoft.com/office/word/2012/wordml" xmlns:w16cex="http://schemas.microsoft.com/office/word/2018/wordml/cex" xmlns:w16cid="http://schemas.microsoft.com/office/word/2016/wordml/cid" xmlns:w16="http://schemas.microsoft.com/office/word/2018/wordml" xmlns:w16sdtdh="http://schemas.microsoft.com/office/word/2020/wordml/sdtdatahash" xmlns:w16se="http://schemas.microsoft.com/office/word/2015/wordml/symex" xmlns:wpg="http://schemas.microsoft.com/office/word/2010/wordprocessingGroup" xmlns:wpi="http://schemas.microsoft.com/office/word/2010/wordprocessingInk" xmlns:wne="http://schemas.microsoft.com/office/word/2006/wordml" xmlns:wps="http://schemas.microsoft.com/office/word/2010/wordprocessingShape" mc:Ignorable="w14 w15 w16se w16cid w16 w16cex w16sdtdh wp14">
   <w:p>
     <w:pPr>
       <w:pStyle w:val="Header"/>
@@ -7209,7 +7294,7 @@
 </file>
 
 <file path=word/header3.xml><?xml version="1.0" encoding="utf-8"?>
-<w:hdr xmlns:wpc="http://schemas.microsoft.com/office/word/2010/wordprocessingCanvas" xmlns:cx="http://schemas.microsoft.com/office/drawing/2014/chartex" xmlns:cx1="http://schemas.microsoft.com/office/drawing/2015/9/8/chartex" xmlns:cx2="http://schemas.microsoft.com/office/drawing/2015/10/21/chartex" xmlns:cx3="http://schemas.microsoft.com/office/drawing/2016/5/9/chartex" xmlns:cx4="http://schemas.microsoft.com/office/drawing/2016/5/10/chartex" xmlns:cx5="http://schemas.microsoft.com/office/drawing/2016/5/11/chartex" xmlns:cx6="http://schemas.microsoft.com/office/drawing/2016/5/12/chartex" xmlns:cx7="http://schemas.microsoft.com/office/drawing/2016/5/13/chartex" xmlns:cx8="http://schemas.microsoft.com/office/drawing/2016/5/14/chartex" xmlns:mc="http://schemas.openxmlformats.org/markup-compatibility/2006" xmlns:aink="http://schemas.microsoft.com/office/drawing/2016/ink" xmlns:am3d="http://schemas.microsoft.com/office/drawing/2017/model3d" xmlns:o="urn:schemas-microsoft-com:office:office" xmlns:r="http://schemas.openxmlformats.org/officeDocument/2006/relationships" xmlns:m="http://schemas.openxmlformats.org/officeDocument/2006/math" xmlns:v="urn:schemas-microsoft-com:vml" xmlns:wp14="http://schemas.microsoft.com/office/word/2010/wordprocessingDrawing" xmlns:wp="http://schemas.openxmlformats.org/drawingml/2006/wordprocessingDrawing" xmlns:w10="urn:schemas-microsoft-com:office:word" xmlns:w="http://schemas.openxmlformats.org/wordprocessingml/2006/main" xmlns:w14="http://schemas.microsoft.com/office/word/2010/wordml" xmlns:w15="http://schemas.microsoft.com/office/word/2012/wordml" xmlns:w16cex="http://schemas.microsoft.com/office/word/2018/wordml/cex" xmlns:w16cid="http://schemas.microsoft.com/office/word/2016/wordml/cid" xmlns:w16="http://schemas.microsoft.com/office/word/2018/wordml" xmlns:w16se="http://schemas.microsoft.com/office/word/2015/wordml/symex" xmlns:wpg="http://schemas.microsoft.com/office/word/2010/wordprocessingGroup" xmlns:wpi="http://schemas.microsoft.com/office/word/2010/wordprocessingInk" xmlns:wne="http://schemas.microsoft.com/office/word/2006/wordml" xmlns:wps="http://schemas.microsoft.com/office/word/2010/wordprocessingShape" mc:Ignorable="w14 w15 w16se w16cid w16 w16cex wp14">
+<w:hdr xmlns:wpc="http://schemas.microsoft.com/office/word/2010/wordprocessingCanvas" xmlns:cx="http://schemas.microsoft.com/office/drawing/2014/chartex" xmlns:cx1="http://schemas.microsoft.com/office/drawing/2015/9/8/chartex" xmlns:cx2="http://schemas.microsoft.com/office/drawing/2015/10/21/chartex" xmlns:cx3="http://schemas.microsoft.com/office/drawing/2016/5/9/chartex" xmlns:cx4="http://schemas.microsoft.com/office/drawing/2016/5/10/chartex" xmlns:cx5="http://schemas.microsoft.com/office/drawing/2016/5/11/chartex" xmlns:cx6="http://schemas.microsoft.com/office/drawing/2016/5/12/chartex" xmlns:cx7="http://schemas.microsoft.com/office/drawing/2016/5/13/chartex" xmlns:cx8="http://schemas.microsoft.com/office/drawing/2016/5/14/chartex" xmlns:mc="http://schemas.openxmlformats.org/markup-compatibility/2006" xmlns:aink="http://schemas.microsoft.com/office/drawing/2016/ink" xmlns:am3d="http://schemas.microsoft.com/office/drawing/2017/model3d" xmlns:o="urn:schemas-microsoft-com:office:office" xmlns:r="http://schemas.openxmlformats.org/officeDocument/2006/relationships" xmlns:m="http://schemas.openxmlformats.org/officeDocument/2006/math" xmlns:v="urn:schemas-microsoft-com:vml" xmlns:wp14="http://schemas.microsoft.com/office/word/2010/wordprocessingDrawing" xmlns:wp="http://schemas.openxmlformats.org/drawingml/2006/wordprocessingDrawing" xmlns:w10="urn:schemas-microsoft-com:office:word" xmlns:w="http://schemas.openxmlformats.org/wordprocessingml/2006/main" xmlns:w14="http://schemas.microsoft.com/office/word/2010/wordml" xmlns:w15="http://schemas.microsoft.com/office/word/2012/wordml" xmlns:w16cex="http://schemas.microsoft.com/office/word/2018/wordml/cex" xmlns:w16cid="http://schemas.microsoft.com/office/word/2016/wordml/cid" xmlns:w16="http://schemas.microsoft.com/office/word/2018/wordml" xmlns:w16sdtdh="http://schemas.microsoft.com/office/word/2020/wordml/sdtdatahash" xmlns:w16se="http://schemas.microsoft.com/office/word/2015/wordml/symex" xmlns:wpg="http://schemas.microsoft.com/office/word/2010/wordprocessingGroup" xmlns:wpi="http://schemas.microsoft.com/office/word/2010/wordprocessingInk" xmlns:wne="http://schemas.microsoft.com/office/word/2006/wordml" xmlns:wps="http://schemas.microsoft.com/office/word/2010/wordprocessingShape" mc:Ignorable="w14 w15 w16se w16cid w16 w16cex w16sdtdh wp14">
   <w:p>
     <w:r>
       <w:rPr>
@@ -7384,7 +7469,7 @@
                                   </pic:cNvPicPr>
                                 </pic:nvPicPr>
                                 <pic:blipFill>
-                                  <a:blip r:embed="rId2">
+                                  <a:blip r:embed="rId1">
                                     <a:extLst>
                                       <a:ext uri="{28A0092B-C50C-407E-A947-70E740481C1C}">
                                         <a14:useLocalDpi xmlns:a14="http://schemas.microsoft.com/office/drawing/2010/main" val="0"/>
@@ -7719,7 +7804,7 @@
                             <w:rPr>
                               <w:noProof/>
                             </w:rPr>
-                            <w:object w:dxaOrig="772" w:dyaOrig="459" w14:anchorId="0648C2F8">
+                            <w:object w:dxaOrig="777" w:dyaOrig="457" w14:anchorId="0648C2F8">
                               <v:shapetype id="_x0000_t75" coordsize="21600,21600" o:spt="75" o:preferrelative="t" path="m@4@5l@4@11@9@11@9@5xe" filled="f" stroked="f">
                                 <v:stroke joinstyle="miter"/>
                                 <v:formulas>
@@ -7739,11 +7824,11 @@
                                 <v:path o:extrusionok="f" gradientshapeok="t" o:connecttype="rect"/>
                                 <o:lock v:ext="edit" aspectratio="t"/>
                               </v:shapetype>
-                              <v:shape id="_x0000_i1025" type="#_x0000_t75" alt="" style="width:38.85pt;height:22.85pt;mso-width-percent:0;mso-height-percent:0;mso-width-percent:0;mso-height-percent:0" filled="t">
+                              <v:shape id="_x0000_i1025" type="#_x0000_t75" alt="" style="width:39pt;height:23.25pt;mso-width-percent:0;mso-height-percent:0;mso-width-percent:0;mso-height-percent:0" filled="t">
                                 <v:fill color2="black"/>
-                                <v:imagedata r:id="rId3" o:title="" croptop="-22f" cropbottom="-22f" cropleft="-25f" cropright="-25f"/>
+                                <v:imagedata r:id="rId2" o:title="" croptop="-22f" cropbottom="-22f" cropleft="-25f" cropright="-25f"/>
                               </v:shape>
-                              <o:OLEObject Type="Embed" ProgID="Word.Picture.8" ShapeID="_x0000_i1025" DrawAspect="Content" ObjectID="_1687077411" r:id="rId4"/>
+                              <o:OLEObject Type="Embed" ProgID="Word.Picture.8" ShapeID="_x0000_i1025" DrawAspect="Content" ObjectID="_1692598462" r:id="rId3"/>
                             </w:object>
                           </w:r>
                         </w:p>
@@ -7789,11 +7874,7 @@
         </mc:Choice>
         <mc:Fallback>
           <w:pict>
-            <v:shapetype w14:anchorId="7153CE80" id="_x0000_t202" coordsize="21600,21600" o:spt="202" path="m,l,21600r21600,l21600,xe">
-              <v:stroke joinstyle="miter"/>
-              <v:path gradientshapeok="t" o:connecttype="rect"/>
-            </v:shapetype>
-            <v:shape id="Text Box 17" o:spid="_x0000_s1031" type="#_x0000_t202" style="position:absolute;left:0;text-align:left;margin-left:57.6pt;margin-top:21.6pt;width:78.5pt;height:49.7pt;z-index:251663360;visibility:visible;mso-wrap-style:square;mso-width-percent:0;mso-height-percent:0;mso-wrap-distance-left:9.05pt;mso-wrap-distance-top:0;mso-wrap-distance-right:9.05pt;mso-wrap-distance-bottom:0;mso-position-horizontal:absolute;mso-position-horizontal-relative:page;mso-position-vertical:absolute;mso-position-vertical-relative:page;mso-width-percent:0;mso-height-percent:0;mso-width-relative:page;mso-height-relative:page;v-text-anchor:top" o:gfxdata="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" stroked="f">
+            <v:shape w14:anchorId="7153CE80" id="Text Box 17" o:spid="_x0000_s1031" type="#_x0000_t202" style="position:absolute;left:0;text-align:left;margin-left:57.6pt;margin-top:21.6pt;width:78.5pt;height:49.7pt;z-index:251663360;visibility:visible;mso-wrap-style:square;mso-width-percent:0;mso-height-percent:0;mso-wrap-distance-left:9.05pt;mso-wrap-distance-top:0;mso-wrap-distance-right:9.05pt;mso-wrap-distance-bottom:0;mso-position-horizontal:absolute;mso-position-horizontal-relative:page;mso-position-vertical:absolute;mso-position-vertical-relative:page;mso-width-percent:0;mso-height-percent:0;mso-width-relative:page;mso-height-relative:page;v-text-anchor:top" o:gfxdata="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" stroked="f">
               <v:fill opacity="0"/>
               <v:path arrowok="t"/>
               <v:textbox inset=".45pt,.45pt,.45pt,.45pt">
@@ -7818,12 +7899,12 @@
                       <w:rPr>
                         <w:noProof/>
                       </w:rPr>
-                      <w:object w:dxaOrig="772" w:dyaOrig="459" w14:anchorId="0648C2F8">
-                        <v:shape id="_x0000_i1025" type="#_x0000_t75" alt="" style="width:38.85pt;height:22.85pt;mso-width-percent:0;mso-height-percent:0;mso-width-percent:0;mso-height-percent:0" filled="t">
+                      <w:object w:dxaOrig="777" w:dyaOrig="457" w14:anchorId="0648C2F8">
+                        <v:shape id="_x0000_i1025" type="#_x0000_t75" alt="" style="width:39pt;height:23.25pt;mso-width-percent:0;mso-height-percent:0;mso-width-percent:0;mso-height-percent:0" filled="t">
                           <v:fill color2="black"/>
-                          <v:imagedata r:id="rId3" o:title="" croptop="-22f" cropbottom="-22f" cropleft="-25f" cropright="-25f"/>
+                          <v:imagedata r:id="rId2" o:title="" croptop="-22f" cropbottom="-22f" cropleft="-25f" cropright="-25f"/>
                         </v:shape>
-                        <o:OLEObject Type="Embed" ProgID="Word.Picture.8" ShapeID="_x0000_i1025" DrawAspect="Content" ObjectID="_1687077411" r:id="rId5"/>
+                        <o:OLEObject Type="Embed" ProgID="Word.Picture.8" ShapeID="_x0000_i1025" DrawAspect="Content" ObjectID="_1692598462" r:id="rId4"/>
                       </w:object>
                     </w:r>
                   </w:p>
@@ -9673,7 +9754,7 @@
 </file>
 
 <file path=word/numbering.xml><?xml version="1.0" encoding="utf-8"?>
-<w:numbering xmlns:wpc="http://schemas.microsoft.com/office/word/2010/wordprocessingCanvas" xmlns:cx="http://schemas.microsoft.com/office/drawing/2014/chartex" xmlns:cx1="http://schemas.microsoft.com/office/drawing/2015/9/8/chartex" xmlns:cx2="http://schemas.microsoft.com/office/drawing/2015/10/21/chartex" xmlns:cx3="http://schemas.microsoft.com/office/drawing/2016/5/9/chartex" xmlns:cx4="http://schemas.microsoft.com/office/drawing/2016/5/10/chartex" xmlns:cx5="http://schemas.microsoft.com/office/drawing/2016/5/11/chartex" xmlns:cx6="http://schemas.microsoft.com/office/drawing/2016/5/12/chartex" xmlns:cx7="http://schemas.microsoft.com/office/drawing/2016/5/13/chartex" xmlns:cx8="http://schemas.microsoft.com/office/drawing/2016/5/14/chartex" xmlns:mc="http://schemas.openxmlformats.org/markup-compatibility/2006" xmlns:aink="http://schemas.microsoft.com/office/drawing/2016/ink" xmlns:am3d="http://schemas.microsoft.com/office/drawing/2017/model3d" xmlns:o="urn:schemas-microsoft-com:office:office" xmlns:r="http://schemas.openxmlformats.org/officeDocument/2006/relationships" xmlns:m="http://schemas.openxmlformats.org/officeDocument/2006/math" xmlns:v="urn:schemas-microsoft-com:vml" xmlns:wp14="http://schemas.microsoft.com/office/word/2010/wordprocessingDrawing" xmlns:wp="http://schemas.openxmlformats.org/drawingml/2006/wordprocessingDrawing" xmlns:w10="urn:schemas-microsoft-com:office:word" xmlns:w="http://schemas.openxmlformats.org/wordprocessingml/2006/main" xmlns:w14="http://schemas.microsoft.com/office/word/2010/wordml" xmlns:w15="http://schemas.microsoft.com/office/word/2012/wordml" xmlns:w16cex="http://schemas.microsoft.com/office/word/2018/wordml/cex" xmlns:w16cid="http://schemas.microsoft.com/office/word/2016/wordml/cid" xmlns:w16="http://schemas.microsoft.com/office/word/2018/wordml" xmlns:w16se="http://schemas.microsoft.com/office/word/2015/wordml/symex" xmlns:wpg="http://schemas.microsoft.com/office/word/2010/wordprocessingGroup" xmlns:wpi="http://schemas.microsoft.com/office/word/2010/wordprocessingInk" xmlns:wne="http://schemas.microsoft.com/office/word/2006/wordml" xmlns:wps="http://schemas.microsoft.com/office/word/2010/wordprocessingShape" mc:Ignorable="w14 w15 w16se w16cid w16 w16cex wp14">
+<w:numbering xmlns:wpc="http://schemas.microsoft.com/office/word/2010/wordprocessingCanvas" xmlns:cx="http://schemas.microsoft.com/office/drawing/2014/chartex" xmlns:cx1="http://schemas.microsoft.com/office/drawing/2015/9/8/chartex" xmlns:cx2="http://schemas.microsoft.com/office/drawing/2015/10/21/chartex" xmlns:cx3="http://schemas.microsoft.com/office/drawing/2016/5/9/chartex" xmlns:cx4="http://schemas.microsoft.com/office/drawing/2016/5/10/chartex" xmlns:cx5="http://schemas.microsoft.com/office/drawing/2016/5/11/chartex" xmlns:cx6="http://schemas.microsoft.com/office/drawing/2016/5/12/chartex" xmlns:cx7="http://schemas.microsoft.com/office/drawing/2016/5/13/chartex" xmlns:cx8="http://schemas.microsoft.com/office/drawing/2016/5/14/chartex" xmlns:mc="http://schemas.openxmlformats.org/markup-compatibility/2006" xmlns:aink="http://schemas.microsoft.com/office/drawing/2016/ink" xmlns:am3d="http://schemas.microsoft.com/office/drawing/2017/model3d" xmlns:o="urn:schemas-microsoft-com:office:office" xmlns:r="http://schemas.openxmlformats.org/officeDocument/2006/relationships" xmlns:m="http://schemas.openxmlformats.org/officeDocument/2006/math" xmlns:v="urn:schemas-microsoft-com:vml" xmlns:wp14="http://schemas.microsoft.com/office/word/2010/wordprocessingDrawing" xmlns:wp="http://schemas.openxmlformats.org/drawingml/2006/wordprocessingDrawing" xmlns:w10="urn:schemas-microsoft-com:office:word" xmlns:w="http://schemas.openxmlformats.org/wordprocessingml/2006/main" xmlns:w14="http://schemas.microsoft.com/office/word/2010/wordml" xmlns:w15="http://schemas.microsoft.com/office/word/2012/wordml" xmlns:w16cex="http://schemas.microsoft.com/office/word/2018/wordml/cex" xmlns:w16cid="http://schemas.microsoft.com/office/word/2016/wordml/cid" xmlns:w16="http://schemas.microsoft.com/office/word/2018/wordml" xmlns:w16sdtdh="http://schemas.microsoft.com/office/word/2020/wordml/sdtdatahash" xmlns:w16se="http://schemas.microsoft.com/office/word/2015/wordml/symex" xmlns:wpg="http://schemas.microsoft.com/office/word/2010/wordprocessingGroup" xmlns:wpi="http://schemas.microsoft.com/office/word/2010/wordprocessingInk" xmlns:wne="http://schemas.microsoft.com/office/word/2006/wordml" xmlns:wps="http://schemas.microsoft.com/office/word/2010/wordprocessingShape" mc:Ignorable="w14 w15 w16se w16cid w16 w16cex w16sdtdh wp14">
   <w:abstractNum w:abstractNumId="0" w15:restartNumberingAfterBreak="0">
     <w:nsid w:val="00000001"/>
     <w:multiLevelType w:val="multilevel"/>
@@ -9931,7 +10012,7 @@
 </file>
 
 <file path=word/styles.xml><?xml version="1.0" encoding="utf-8"?>
-<w:styles xmlns:mc="http://schemas.openxmlformats.org/markup-compatibility/2006" xmlns:r="http://schemas.openxmlformats.org/officeDocument/2006/relationships" xmlns:w="http://schemas.openxmlformats.org/wordprocessingml/2006/main" xmlns:w14="http://schemas.microsoft.com/office/word/2010/wordml" xmlns:w15="http://schemas.microsoft.com/office/word/2012/wordml" xmlns:w16cex="http://schemas.microsoft.com/office/word/2018/wordml/cex" xmlns:w16cid="http://schemas.microsoft.com/office/word/2016/wordml/cid" xmlns:w16="http://schemas.microsoft.com/office/word/2018/wordml" xmlns:w16se="http://schemas.microsoft.com/office/word/2015/wordml/symex" mc:Ignorable="w14 w15 w16se w16cid w16 w16cex">
+<w:styles xmlns:mc="http://schemas.openxmlformats.org/markup-compatibility/2006" xmlns:r="http://schemas.openxmlformats.org/officeDocument/2006/relationships" xmlns:w="http://schemas.openxmlformats.org/wordprocessingml/2006/main" xmlns:w14="http://schemas.microsoft.com/office/word/2010/wordml" xmlns:w15="http://schemas.microsoft.com/office/word/2012/wordml" xmlns:w16cex="http://schemas.microsoft.com/office/word/2018/wordml/cex" xmlns:w16cid="http://schemas.microsoft.com/office/word/2016/wordml/cid" xmlns:w16="http://schemas.microsoft.com/office/word/2018/wordml" xmlns:w16sdtdh="http://schemas.microsoft.com/office/word/2020/wordml/sdtdatahash" xmlns:w16se="http://schemas.microsoft.com/office/word/2015/wordml/symex" mc:Ignorable="w14 w15 w16se w16cid w16 w16cex w16sdtdh">
   <w:docDefaults>
     <w:rPrDefault>
       <w:rPr>

</xml_diff>